<commit_message>
Added a few ideas to the report.txt to write about
</commit_message>
<xml_diff>
--- a/Log/StopWorkingWithThisFileReport.docx
+++ b/Log/StopWorkingWithThisFileReport.docx
@@ -1216,8 +1216,6 @@
           <w:b/>
         </w:rPr>
       </w:pPr>
-      <w:bookmarkStart w:id="6" w:name="_GoBack"/>
-      <w:bookmarkEnd w:id="6"/>
     </w:p>
     <w:p>
       <w:pPr>
@@ -1408,6 +1406,196 @@
     </w:p>
     <w:p>
       <w:pPr>
+        <w:pStyle w:val="ListParagraph"/>
+        <w:numPr>
+          <w:ilvl w:val="0"/>
+          <w:numId w:val="8"/>
+        </w:numPr>
+        <w:spacing w:line="360" w:lineRule="auto"/>
+        <w:jc w:val="both"/>
+      </w:pPr>
+      <w:r>
+        <w:t>Database sharing. Solution was having it hosted.</w:t>
+      </w:r>
+    </w:p>
+    <w:p>
+      <w:pPr>
+        <w:pStyle w:val="ListParagraph"/>
+        <w:numPr>
+          <w:ilvl w:val="0"/>
+          <w:numId w:val="8"/>
+        </w:numPr>
+        <w:spacing w:line="360" w:lineRule="auto"/>
+        <w:jc w:val="both"/>
+      </w:pPr>
+      <w:r>
+        <w:t xml:space="preserve">We were not sure about the right language to use for developing the application. WE chose java because </w:t>
+      </w:r>
+      <w:proofErr w:type="spellStart"/>
+      <w:r>
+        <w:t>blablabla</w:t>
+      </w:r>
+      <w:proofErr w:type="spellEnd"/>
+    </w:p>
+    <w:p>
+      <w:pPr>
+        <w:pStyle w:val="ListParagraph"/>
+        <w:numPr>
+          <w:ilvl w:val="0"/>
+          <w:numId w:val="8"/>
+        </w:numPr>
+        <w:spacing w:line="360" w:lineRule="auto"/>
+        <w:jc w:val="both"/>
+      </w:pPr>
+      <w:r>
+        <w:t xml:space="preserve">We had difficulty choosing a database system. SQLite was recommended. Inexperience. We chose </w:t>
+      </w:r>
+      <w:proofErr w:type="spellStart"/>
+      <w:r>
+        <w:t>mysql</w:t>
+      </w:r>
+      <w:proofErr w:type="spellEnd"/>
+      <w:r>
+        <w:t xml:space="preserve"> because:</w:t>
+      </w:r>
+    </w:p>
+    <w:p>
+      <w:pPr>
+        <w:pStyle w:val="ListParagraph"/>
+        <w:numPr>
+          <w:ilvl w:val="1"/>
+          <w:numId w:val="8"/>
+        </w:numPr>
+        <w:spacing w:line="360" w:lineRule="auto"/>
+        <w:jc w:val="both"/>
+      </w:pPr>
+      <w:r>
+        <w:t>We wanted it to be remote</w:t>
+      </w:r>
+    </w:p>
+    <w:p>
+      <w:pPr>
+        <w:pStyle w:val="ListParagraph"/>
+        <w:numPr>
+          <w:ilvl w:val="1"/>
+          <w:numId w:val="8"/>
+        </w:numPr>
+        <w:spacing w:line="360" w:lineRule="auto"/>
+        <w:jc w:val="both"/>
+      </w:pPr>
+      <w:r>
+        <w:t>More documentation out there</w:t>
+      </w:r>
+    </w:p>
+    <w:p>
+      <w:pPr>
+        <w:pStyle w:val="ListParagraph"/>
+        <w:numPr>
+          <w:ilvl w:val="1"/>
+          <w:numId w:val="8"/>
+        </w:numPr>
+        <w:spacing w:line="360" w:lineRule="auto"/>
+        <w:jc w:val="both"/>
+      </w:pPr>
+      <w:r>
+        <w:t>More relevant career wise</w:t>
+      </w:r>
+    </w:p>
+    <w:p>
+      <w:pPr>
+        <w:pStyle w:val="ListParagraph"/>
+        <w:numPr>
+          <w:ilvl w:val="1"/>
+          <w:numId w:val="8"/>
+        </w:numPr>
+        <w:spacing w:line="360" w:lineRule="auto"/>
+        <w:jc w:val="both"/>
+      </w:pPr>
+      <w:r>
+        <w:t xml:space="preserve">Some of the members had previous experience with </w:t>
+      </w:r>
+      <w:proofErr w:type="spellStart"/>
+      <w:r>
+        <w:t>mysql</w:t>
+      </w:r>
+      <w:proofErr w:type="spellEnd"/>
+    </w:p>
+    <w:p>
+      <w:pPr>
+        <w:pStyle w:val="ListParagraph"/>
+        <w:numPr>
+          <w:ilvl w:val="0"/>
+          <w:numId w:val="8"/>
+        </w:numPr>
+        <w:spacing w:line="360" w:lineRule="auto"/>
+        <w:jc w:val="both"/>
+      </w:pPr>
+      <w:r>
+        <w:t xml:space="preserve">GUI was not consistent between different platforms, particularly OSX vs Windows. </w:t>
+      </w:r>
+      <w:r>
+        <w:t xml:space="preserve">Caused by the operating systems’ way of displaying graphical </w:t>
+      </w:r>
+      <w:r>
+        <w:lastRenderedPageBreak/>
+        <w:t xml:space="preserve">elements. </w:t>
+      </w:r>
+      <w:r>
+        <w:t>Certain components had to be changed from the initial design specification.</w:t>
+      </w:r>
+    </w:p>
+    <w:p>
+      <w:pPr>
+        <w:pStyle w:val="ListParagraph"/>
+        <w:numPr>
+          <w:ilvl w:val="0"/>
+          <w:numId w:val="8"/>
+        </w:numPr>
+        <w:spacing w:line="360" w:lineRule="auto"/>
+        <w:jc w:val="both"/>
+      </w:pPr>
+      <w:r>
+        <w:t>Issue with</w:t>
+      </w:r>
+      <w:r>
+        <w:t xml:space="preserve"> merging</w:t>
+      </w:r>
+      <w:r>
+        <w:t xml:space="preserve"> window builder generated code and resolving version control conflict.</w:t>
+      </w:r>
+      <w:r>
+        <w:t xml:space="preserve"> Solution: we decided to make sure we’re not working on the same components at the same time, otherwise we had to use another text editor than </w:t>
+      </w:r>
+      <w:proofErr w:type="spellStart"/>
+      <w:r>
+        <w:t>netbeans</w:t>
+      </w:r>
+      <w:proofErr w:type="spellEnd"/>
+      <w:r>
+        <w:t xml:space="preserve">, as </w:t>
+      </w:r>
+      <w:proofErr w:type="spellStart"/>
+      <w:r>
+        <w:t>netbeans</w:t>
+      </w:r>
+      <w:proofErr w:type="spellEnd"/>
+      <w:r>
+        <w:t xml:space="preserve"> does not allow to modify generated code by window builder.</w:t>
+      </w:r>
+    </w:p>
+    <w:p>
+      <w:pPr>
+        <w:pStyle w:val="ListParagraph"/>
+        <w:numPr>
+          <w:ilvl w:val="0"/>
+          <w:numId w:val="8"/>
+        </w:numPr>
+        <w:spacing w:line="360" w:lineRule="auto"/>
+        <w:jc w:val="both"/>
+      </w:pPr>
+    </w:p>
+    <w:p>
+      <w:pPr>
         <w:spacing w:line="360" w:lineRule="auto"/>
         <w:jc w:val="both"/>
       </w:pPr>
@@ -1444,12 +1632,6 @@
     </w:p>
     <w:p>
       <w:pPr>
-        <w:spacing w:line="360" w:lineRule="auto"/>
-        <w:jc w:val="both"/>
-      </w:pPr>
-    </w:p>
-    <w:p>
-      <w:pPr>
         <w:pStyle w:val="ListParagraph"/>
         <w:spacing w:line="360" w:lineRule="auto"/>
         <w:jc w:val="both"/>
@@ -1464,13 +1646,6 @@
     </w:p>
     <w:p>
       <w:pPr>
-        <w:pStyle w:val="ListParagraph"/>
-        <w:spacing w:line="360" w:lineRule="auto"/>
-        <w:jc w:val="both"/>
-      </w:pPr>
-    </w:p>
-    <w:p>
-      <w:pPr>
         <w:spacing w:line="360" w:lineRule="auto"/>
         <w:jc w:val="both"/>
         <w:rPr>
@@ -1518,29 +1693,101 @@
         <w:rPr>
           <w:color w:val="FF6600"/>
         </w:rPr>
+        <w:t xml:space="preserve">The initial process was to divide the group into two teams. One team would take care of the GUI and the other team would set up the database. This structure was used in the mentioned incremental approach with only Facebook as a communication tool. Version control was practically non-existent. Because of correlation between the database and the program itself both teams were crossing borders all the time and trying to do what was needed to finish a part of its own team. So for example the database team did some GUI because they needed to try out their database and the GUI team did a bit of the database because they needed to test their GUI. </w:t>
+      </w:r>
+    </w:p>
+    <w:p>
+      <w:pPr>
+        <w:spacing w:line="360" w:lineRule="auto"/>
+        <w:jc w:val="both"/>
+        <w:rPr>
+          <w:color w:val="FF6600"/>
+        </w:rPr>
+      </w:pPr>
+      <w:r>
+        <w:rPr>
+          <w:color w:val="FF6600"/>
+        </w:rPr>
+        <w:t>Beta Version</w:t>
+      </w:r>
+    </w:p>
+    <w:p>
+      <w:pPr>
+        <w:spacing w:line="360" w:lineRule="auto"/>
+        <w:ind w:firstLine="1304"/>
+        <w:jc w:val="both"/>
+        <w:rPr>
+          <w:color w:val="FF6600"/>
+        </w:rPr>
+      </w:pPr>
+      <w:r>
+        <w:rPr>
+          <w:color w:val="FF6600"/>
+        </w:rPr>
+        <w:t>At the time the beta consisted of a database with the users, owners, and administrators table and the restaurants table. There would be a capability to filter the restaurant through different possibilities and there would be an option to add and delete restaurants. Also the users would be able to log in and out of the program and they would be able to register as new users.</w:t>
+      </w:r>
+    </w:p>
+    <w:p>
+      <w:pPr>
+        <w:spacing w:line="360" w:lineRule="auto"/>
+        <w:jc w:val="both"/>
+        <w:rPr>
+          <w:color w:val="FF6600"/>
+        </w:rPr>
+      </w:pPr>
+      <w:r>
+        <w:rPr>
+          <w:color w:val="FF6600"/>
+        </w:rPr>
+        <w:t>Post-Beta Version</w:t>
+      </w:r>
+    </w:p>
+    <w:p>
+      <w:pPr>
+        <w:spacing w:line="360" w:lineRule="auto"/>
+        <w:ind w:firstLine="1304"/>
+        <w:jc w:val="both"/>
+        <w:rPr>
+          <w:color w:val="FF6600"/>
+        </w:rPr>
+      </w:pPr>
+      <w:r>
+        <w:rPr>
+          <w:color w:val="FF6600"/>
+        </w:rPr>
+        <w:t>After the beta version, we received some feedback from our classmates on things to improve.</w:t>
+      </w:r>
+      <w:r>
+        <w:rPr>
+          <w:color w:val="FF6600"/>
+        </w:rPr>
+        <w:t xml:space="preserve"> The group acknowledged the fact that a lot of how things were done </w:t>
+      </w:r>
+      <w:r>
+        <w:rPr>
+          <w:color w:val="FF6600"/>
+        </w:rPr>
         <w:lastRenderedPageBreak/>
-        <w:t xml:space="preserve">The initial process was to divide the group into two teams. One team would take care of the GUI and the other team would set up the database. This structure was used in the mentioned incremental approach with only Facebook as a communication tool. Version control was practically non-existent. Because of correlation between the database and the program itself both teams were crossing borders all the time and trying to do what was needed to finish a part of its own team. So for example the database team did some GUI because they needed to try out their database and the GUI team did a bit of the database because they needed to test their GUI. </w:t>
-      </w:r>
-    </w:p>
-    <w:p>
-      <w:pPr>
-        <w:spacing w:line="360" w:lineRule="auto"/>
-        <w:jc w:val="both"/>
+        <w:t xml:space="preserve">was not very productive. The team decided to move towards the MVC pattern basing our project on the </w:t>
+      </w:r>
+      <w:proofErr w:type="gramStart"/>
+      <w:r>
         <w:rPr>
           <w:color w:val="FF6600"/>
         </w:rPr>
-      </w:pPr>
+        <w:t>Spring</w:t>
+      </w:r>
+      <w:proofErr w:type="gramEnd"/>
       <w:r>
         <w:rPr>
           <w:color w:val="FF6600"/>
         </w:rPr>
-        <w:t>Beta Version</w:t>
-      </w:r>
-    </w:p>
-    <w:p>
-      <w:pPr>
-        <w:spacing w:line="360" w:lineRule="auto"/>
-        <w:ind w:firstLine="1304"/>
+        <w:t xml:space="preserve"> framework. Maven would be used as a dependency tool and the group would work using SCRUM as the software process. Also it was agreed better communication through the Facebook group was needed and that meetings would happen twice a week on Mondays and on Thursdays to discuss the advance and to distribute new tasks.</w:t>
+      </w:r>
+    </w:p>
+    <w:p>
+      <w:pPr>
+        <w:spacing w:line="360" w:lineRule="auto"/>
         <w:jc w:val="both"/>
         <w:rPr>
           <w:color w:val="FF6600"/>
@@ -1550,7 +1797,7 @@
         <w:rPr>
           <w:color w:val="FF6600"/>
         </w:rPr>
-        <w:t>At the time the beta consisted of a database with the users, owners, and administrators table and the restaurants table. There would be a capability to filter the restaurant through different possibilities and there would be an option to add and delete restaurants. Also the users would be able to log in and out of the program and they would be able to register as new users.</w:t>
+        <w:t>Final Version</w:t>
       </w:r>
     </w:p>
     <w:p>
@@ -1565,74 +1812,16 @@
         <w:rPr>
           <w:color w:val="FF6600"/>
         </w:rPr>
-        <w:t>Post-Beta Version</w:t>
-      </w:r>
-    </w:p>
-    <w:p>
-      <w:pPr>
-        <w:spacing w:line="360" w:lineRule="auto"/>
-        <w:ind w:firstLine="1304"/>
-        <w:jc w:val="both"/>
+        <w:tab/>
+        <w:t>By this point the advance was much better. The biweekly meetings helped to update on what advancements where being done. There was a decision to start working more closely on version control. Because of the lack of sharing of versions, the task to put the</w:t>
+      </w:r>
+      <w:bookmarkStart w:id="6" w:name="_GoBack"/>
+      <w:bookmarkEnd w:id="6"/>
+      <w:r>
         <w:rPr>
           <w:color w:val="FF6600"/>
         </w:rPr>
-      </w:pPr>
-      <w:r>
-        <w:rPr>
-          <w:color w:val="FF6600"/>
-        </w:rPr>
-        <w:t>After the beta version, we received some feedback from our classmates on things to improve.</w:t>
-      </w:r>
-      <w:r>
-        <w:rPr>
-          <w:color w:val="FF6600"/>
-        </w:rPr>
-        <w:t xml:space="preserve"> The group acknowledged the fact that a lot of how things were done was not very productive. The team decided to move towards the MVC pattern basing our project on the </w:t>
-      </w:r>
-      <w:proofErr w:type="gramStart"/>
-      <w:r>
-        <w:rPr>
-          <w:color w:val="FF6600"/>
-        </w:rPr>
-        <w:t>Spring</w:t>
-      </w:r>
-      <w:proofErr w:type="gramEnd"/>
-      <w:r>
-        <w:rPr>
-          <w:color w:val="FF6600"/>
-        </w:rPr>
-        <w:t xml:space="preserve"> framework. Maven would be used as a dependency tool and the group would work using SCRUM as the software process. Also it was agreed better communication through the Facebook group was needed and that meetings would happen twice a week on Mondays and on Thursdays to discuss the advance and to distribute new tasks.</w:t>
-      </w:r>
-    </w:p>
-    <w:p>
-      <w:pPr>
-        <w:spacing w:line="360" w:lineRule="auto"/>
-        <w:jc w:val="both"/>
-        <w:rPr>
-          <w:color w:val="FF6600"/>
-        </w:rPr>
-      </w:pPr>
-      <w:r>
-        <w:rPr>
-          <w:color w:val="FF6600"/>
-        </w:rPr>
-        <w:t>Final Version</w:t>
-      </w:r>
-    </w:p>
-    <w:p>
-      <w:pPr>
-        <w:spacing w:line="360" w:lineRule="auto"/>
-        <w:jc w:val="both"/>
-        <w:rPr>
-          <w:color w:val="FF6600"/>
-        </w:rPr>
-      </w:pPr>
-      <w:r>
-        <w:rPr>
-          <w:color w:val="FF6600"/>
-        </w:rPr>
-        <w:tab/>
-        <w:t xml:space="preserve">By this point the advance was much better. The biweekly meetings helped to update on what advancements where being done. There was a decision to start working more closely on version control. Because of the lack of sharing of versions, the task to put the application together was becoming a nightmare. At the ends there would be four people making updates from different fronts and therefore a better version control method was needed. The group decided to adopt </w:t>
+        <w:t xml:space="preserve"> application together was becoming a nightmare. At the ends there would be four people making updates from different fronts and therefore a better version control method was needed. The group decided to adopt </w:t>
       </w:r>
       <w:proofErr w:type="spellStart"/>
       <w:r>
@@ -2055,7 +2244,7 @@
         <w:rStyle w:val="PageNumber"/>
         <w:noProof/>
       </w:rPr>
-      <w:t>8</w:t>
+      <w:t>6</w:t>
     </w:r>
     <w:r>
       <w:rPr>
@@ -2466,7 +2655,7 @@
         <w:rFonts w:ascii="Cambria" w:eastAsiaTheme="minorHAnsi" w:hAnsi="Cambria" w:cstheme="minorBidi" w:hint="default"/>
       </w:rPr>
     </w:lvl>
-    <w:lvl w:ilvl="1" w:tplc="04090003" w:tentative="1">
+    <w:lvl w:ilvl="1" w:tplc="04090003">
       <w:start w:val="1"/>
       <w:numFmt w:val="bullet"/>
       <w:lvlText w:val="o"/>
@@ -3877,7 +4066,7 @@
 </file>
 
 <file path=customXml/itemProps1.xml><?xml version="1.0" encoding="utf-8"?>
-<ds:datastoreItem xmlns:ds="http://schemas.openxmlformats.org/officeDocument/2006/customXml" ds:itemID="{88622066-72EE-42B3-8E2B-67B2C6EA71C7}">
+<ds:datastoreItem xmlns:ds="http://schemas.openxmlformats.org/officeDocument/2006/customXml" ds:itemID="{9E28AD67-D3DD-4F49-B1C9-23C78F3EFD80}">
   <ds:schemaRefs>
     <ds:schemaRef ds:uri="http://schemas.openxmlformats.org/officeDocument/2006/bibliography"/>
   </ds:schemaRefs>

</xml_diff>